<commit_message>
You can now define variables from within the word document itself. That means, instead of "only" defining variables in the .tex template, you can now define them from within the word like you did in the template. Example: \VAR{p["EXAMPLE"]}
</commit_message>
<xml_diff>
--- a/tests/files/test.docx
+++ b/tests/files/test.docx
@@ -37,147 +37,69 @@
         <w:rPr>
           <w:lang w:val="en-US"/>
         </w:rPr>
-        <w:t xml:space="preserve">Lorem ipsum dolor sit </w:t>
-      </w:r>
-      <w:proofErr w:type="spellStart"/>
-      <w:r>
-        <w:rPr>
-          <w:lang w:val="en-US"/>
-        </w:rPr>
-        <w:t>amet</w:t>
-      </w:r>
-      <w:proofErr w:type="spellEnd"/>
-      <w:r>
-        <w:rPr>
-          <w:lang w:val="en-US"/>
-        </w:rPr>
-        <w:t xml:space="preserve">, </w:t>
-      </w:r>
-      <w:proofErr w:type="spellStart"/>
-      <w:r>
-        <w:rPr>
-          <w:lang w:val="en-US"/>
-        </w:rPr>
-        <w:t>consetetur</w:t>
-      </w:r>
-      <w:proofErr w:type="spellEnd"/>
-      <w:r>
-        <w:rPr>
-          <w:lang w:val="en-US"/>
-        </w:rPr>
-        <w:t xml:space="preserve"> </w:t>
-      </w:r>
-      <w:proofErr w:type="spellStart"/>
-      <w:r>
-        <w:rPr>
-          <w:lang w:val="en-US"/>
-        </w:rPr>
-        <w:t>sadipscing</w:t>
-      </w:r>
-      <w:proofErr w:type="spellEnd"/>
-      <w:r>
-        <w:rPr>
-          <w:lang w:val="en-US"/>
-        </w:rPr>
-        <w:t xml:space="preserve"> </w:t>
-      </w:r>
-      <w:proofErr w:type="spellStart"/>
-      <w:r>
-        <w:rPr>
-          <w:lang w:val="en-US"/>
-        </w:rPr>
-        <w:t>elitr</w:t>
-      </w:r>
-      <w:proofErr w:type="spellEnd"/>
-      <w:r>
-        <w:rPr>
-          <w:lang w:val="en-US"/>
-        </w:rPr>
-        <w:t xml:space="preserve">, sed diam </w:t>
-      </w:r>
-      <w:proofErr w:type="spellStart"/>
-      <w:r>
-        <w:rPr>
-          <w:lang w:val="en-US"/>
-        </w:rPr>
-        <w:t>nonumy</w:t>
-      </w:r>
-      <w:proofErr w:type="spellEnd"/>
-      <w:r>
-        <w:rPr>
-          <w:lang w:val="en-US"/>
-        </w:rPr>
-        <w:t xml:space="preserve"> </w:t>
-      </w:r>
-      <w:proofErr w:type="spellStart"/>
-      <w:r>
-        <w:rPr>
-          <w:lang w:val="en-US"/>
-        </w:rPr>
-        <w:t>eirmod</w:t>
-      </w:r>
-      <w:proofErr w:type="spellEnd"/>
-      <w:r>
-        <w:rPr>
-          <w:lang w:val="en-US"/>
-        </w:rPr>
-        <w:t xml:space="preserve"> </w:t>
-      </w:r>
-      <w:proofErr w:type="spellStart"/>
-      <w:r>
-        <w:rPr>
-          <w:lang w:val="en-US"/>
-        </w:rPr>
-        <w:t>tempor</w:t>
-      </w:r>
-      <w:proofErr w:type="spellEnd"/>
-      <w:r>
-        <w:rPr>
-          <w:lang w:val="en-US"/>
-        </w:rPr>
-        <w:t xml:space="preserve"> </w:t>
-      </w:r>
-      <w:proofErr w:type="spellStart"/>
-      <w:r>
-        <w:rPr>
-          <w:lang w:val="en-US"/>
-        </w:rPr>
-        <w:t>invidunt</w:t>
-      </w:r>
-      <w:proofErr w:type="spellEnd"/>
-      <w:r>
-        <w:rPr>
-          <w:lang w:val="en-US"/>
-        </w:rPr>
-        <w:t xml:space="preserve"> </w:t>
-      </w:r>
-      <w:proofErr w:type="spellStart"/>
-      <w:r>
-        <w:rPr>
-          <w:lang w:val="en-US"/>
-        </w:rPr>
-        <w:t>ut</w:t>
-      </w:r>
-      <w:proofErr w:type="spellEnd"/>
-      <w:r>
-        <w:rPr>
-          <w:lang w:val="en-US"/>
-        </w:rPr>
-        <w:t xml:space="preserve"> </w:t>
-      </w:r>
-      <w:proofErr w:type="spellStart"/>
-      <w:r>
-        <w:rPr>
-          <w:lang w:val="en-US"/>
-        </w:rPr>
-        <w:t>labore</w:t>
-      </w:r>
-      <w:proofErr w:type="spellEnd"/>
+        <w:t>Lorem ipsum dolor sit amet, consetetur sadipscing elitr, sed diam nonumy eirmod tempor invidunt ut labore</w:t>
+      </w:r>
       <w:r>
         <w:rPr>
           <w:lang w:val="en-US"/>
         </w:rPr>
         <w:t>.</w:t>
+      </w:r>
+    </w:p>
+    <w:p>
+      <w:pPr>
+        <w:rPr>
+          <w:lang w:val="en-US"/>
+        </w:rPr>
+      </w:pPr>
+      <w:r>
+        <w:rPr>
+          <w:lang w:val="en-US"/>
+        </w:rPr>
+        <w:t>Stet clita kasd gubergren, no sea takimata sanctus est Lorem ipsum dolor sit amet. Lorem ipsum dolor sit amet</w:t>
+      </w:r>
+      <w:r>
+        <w:rPr>
+          <w:lang w:val="en-US"/>
+        </w:rPr>
+        <w:t>.</w:t>
+      </w:r>
+    </w:p>
+    <w:p>
+      <w:pPr>
+        <w:rPr>
+          <w:lang w:val="en-US"/>
+        </w:rPr>
+      </w:pPr>
+      <w:r>
+        <w:rPr>
+          <w:lang w:val="en-US"/>
+        </w:rPr>
+        <w:t>\VAR{p[</w:t>
+      </w:r>
+      <w:r>
+        <w:rPr>
+          <w:lang w:val="en-US"/>
+        </w:rPr>
+        <w:t>"</w:t>
+      </w:r>
+      <w:r>
+        <w:rPr>
+          <w:lang w:val="en-US"/>
+        </w:rPr>
+        <w:t>test</w:t>
+      </w:r>
+      <w:r>
+        <w:rPr>
+          <w:lang w:val="en-US"/>
+        </w:rPr>
+        <w:t>"</w:t>
+      </w:r>
+      <w:r>
+        <w:rPr>
+          <w:lang w:val="en-US"/>
+        </w:rPr>
+        <w:t>]}</w:t>
       </w:r>
       <w:bookmarkStart w:id="0" w:name="_GoBack"/>
       <w:bookmarkEnd w:id="0"/>
@@ -192,267 +114,8 @@
         <w:rPr>
           <w:lang w:val="en-US"/>
         </w:rPr>
-        <w:t xml:space="preserve">Stet </w:t>
-      </w:r>
-      <w:proofErr w:type="spellStart"/>
-      <w:r>
-        <w:rPr>
-          <w:lang w:val="en-US"/>
-        </w:rPr>
-        <w:t>clita</w:t>
-      </w:r>
-      <w:proofErr w:type="spellEnd"/>
-      <w:r>
-        <w:rPr>
-          <w:lang w:val="en-US"/>
-        </w:rPr>
-        <w:t xml:space="preserve"> </w:t>
-      </w:r>
-      <w:proofErr w:type="spellStart"/>
-      <w:r>
-        <w:rPr>
-          <w:lang w:val="en-US"/>
-        </w:rPr>
-        <w:t>kasd</w:t>
-      </w:r>
-      <w:proofErr w:type="spellEnd"/>
-      <w:r>
-        <w:rPr>
-          <w:lang w:val="en-US"/>
-        </w:rPr>
-        <w:t xml:space="preserve"> </w:t>
-      </w:r>
-      <w:proofErr w:type="spellStart"/>
-      <w:r>
-        <w:rPr>
-          <w:lang w:val="en-US"/>
-        </w:rPr>
-        <w:t>gubergren</w:t>
-      </w:r>
-      <w:proofErr w:type="spellEnd"/>
-      <w:r>
-        <w:rPr>
-          <w:lang w:val="en-US"/>
-        </w:rPr>
-        <w:t xml:space="preserve">, no sea </w:t>
-      </w:r>
-      <w:proofErr w:type="spellStart"/>
-      <w:r>
-        <w:rPr>
-          <w:lang w:val="en-US"/>
-        </w:rPr>
-        <w:t>takimata</w:t>
-      </w:r>
-      <w:proofErr w:type="spellEnd"/>
-      <w:r>
-        <w:rPr>
-          <w:lang w:val="en-US"/>
-        </w:rPr>
-        <w:t xml:space="preserve"> </w:t>
-      </w:r>
-      <w:proofErr w:type="spellStart"/>
-      <w:r>
-        <w:rPr>
-          <w:lang w:val="en-US"/>
-        </w:rPr>
-        <w:t>sanctus</w:t>
-      </w:r>
-      <w:proofErr w:type="spellEnd"/>
-      <w:r>
-        <w:rPr>
-          <w:lang w:val="en-US"/>
-        </w:rPr>
-        <w:t xml:space="preserve"> </w:t>
-      </w:r>
-      <w:proofErr w:type="spellStart"/>
-      <w:r>
-        <w:rPr>
-          <w:lang w:val="en-US"/>
-        </w:rPr>
-        <w:t>est</w:t>
-      </w:r>
-      <w:proofErr w:type="spellEnd"/>
-      <w:r>
-        <w:rPr>
-          <w:lang w:val="en-US"/>
-        </w:rPr>
-        <w:t xml:space="preserve"> Lorem ipsum dolor sit </w:t>
-      </w:r>
-      <w:proofErr w:type="spellStart"/>
-      <w:r>
-        <w:rPr>
-          <w:lang w:val="en-US"/>
-        </w:rPr>
-        <w:t>amet</w:t>
-      </w:r>
-      <w:proofErr w:type="spellEnd"/>
-      <w:r>
-        <w:rPr>
-          <w:lang w:val="en-US"/>
-        </w:rPr>
-        <w:t xml:space="preserve">. Lorem ipsum dolor sit </w:t>
-      </w:r>
-      <w:proofErr w:type="spellStart"/>
-      <w:r>
-        <w:rPr>
-          <w:lang w:val="en-US"/>
-        </w:rPr>
-        <w:t>amet</w:t>
-      </w:r>
-      <w:proofErr w:type="spellEnd"/>
-      <w:r>
-        <w:rPr>
-          <w:lang w:val="en-US"/>
-        </w:rPr>
-        <w:t>.</w:t>
-      </w:r>
-    </w:p>
-    <w:p>
-      <w:pPr>
-        <w:rPr>
-          <w:lang w:val="en-US"/>
-        </w:rPr>
-      </w:pPr>
-      <w:r>
-        <w:rPr>
-          <w:lang w:val="en-US"/>
-        </w:rPr>
-        <w:t xml:space="preserve">Lorem ipsum dolor sit </w:t>
-      </w:r>
-      <w:proofErr w:type="spellStart"/>
-      <w:r>
-        <w:rPr>
-          <w:lang w:val="en-US"/>
-        </w:rPr>
-        <w:t>amet</w:t>
-      </w:r>
-      <w:proofErr w:type="spellEnd"/>
-      <w:r>
-        <w:rPr>
-          <w:lang w:val="en-US"/>
-        </w:rPr>
-        <w:t xml:space="preserve">, </w:t>
-      </w:r>
-      <w:proofErr w:type="spellStart"/>
-      <w:r>
-        <w:rPr>
-          <w:lang w:val="en-US"/>
-        </w:rPr>
-        <w:t>consetetur</w:t>
-      </w:r>
-      <w:proofErr w:type="spellEnd"/>
-      <w:r>
-        <w:rPr>
-          <w:lang w:val="en-US"/>
-        </w:rPr>
-        <w:t xml:space="preserve"> </w:t>
-      </w:r>
-      <w:proofErr w:type="spellStart"/>
-      <w:r>
-        <w:rPr>
-          <w:lang w:val="en-US"/>
-        </w:rPr>
-        <w:t>sadipscing</w:t>
-      </w:r>
-      <w:proofErr w:type="spellEnd"/>
-      <w:r>
-        <w:rPr>
-          <w:lang w:val="en-US"/>
-        </w:rPr>
-        <w:t xml:space="preserve"> </w:t>
-      </w:r>
-      <w:proofErr w:type="spellStart"/>
-      <w:r>
-        <w:rPr>
-          <w:lang w:val="en-US"/>
-        </w:rPr>
-        <w:t>elitr</w:t>
-      </w:r>
-      <w:proofErr w:type="spellEnd"/>
-      <w:r>
-        <w:rPr>
-          <w:lang w:val="en-US"/>
-        </w:rPr>
-        <w:t xml:space="preserve">, sed diam </w:t>
-      </w:r>
-      <w:proofErr w:type="spellStart"/>
-      <w:r>
-        <w:rPr>
-          <w:lang w:val="en-US"/>
-        </w:rPr>
-        <w:t>nonumy</w:t>
-      </w:r>
-      <w:proofErr w:type="spellEnd"/>
-      <w:r>
-        <w:rPr>
-          <w:lang w:val="en-US"/>
-        </w:rPr>
-        <w:t xml:space="preserve"> </w:t>
-      </w:r>
-      <w:proofErr w:type="spellStart"/>
-      <w:r>
-        <w:rPr>
-          <w:lang w:val="en-US"/>
-        </w:rPr>
-        <w:t>eirmod</w:t>
-      </w:r>
-      <w:proofErr w:type="spellEnd"/>
-      <w:r>
-        <w:rPr>
-          <w:lang w:val="en-US"/>
-        </w:rPr>
-        <w:t xml:space="preserve"> </w:t>
-      </w:r>
-      <w:proofErr w:type="spellStart"/>
-      <w:r>
-        <w:rPr>
-          <w:lang w:val="en-US"/>
-        </w:rPr>
-        <w:t>tempor</w:t>
-      </w:r>
-      <w:proofErr w:type="spellEnd"/>
-      <w:r>
-        <w:rPr>
-          <w:lang w:val="en-US"/>
-        </w:rPr>
-        <w:t xml:space="preserve"> </w:t>
-      </w:r>
-      <w:proofErr w:type="spellStart"/>
-      <w:r>
-        <w:rPr>
-          <w:lang w:val="en-US"/>
-        </w:rPr>
-        <w:t>invidunt</w:t>
-      </w:r>
-      <w:proofErr w:type="spellEnd"/>
-      <w:r>
-        <w:rPr>
-          <w:lang w:val="en-US"/>
-        </w:rPr>
-        <w:t xml:space="preserve"> </w:t>
-      </w:r>
-      <w:proofErr w:type="spellStart"/>
-      <w:r>
-        <w:rPr>
-          <w:lang w:val="en-US"/>
-        </w:rPr>
-        <w:t>ut</w:t>
-      </w:r>
-      <w:proofErr w:type="spellEnd"/>
-      <w:r>
-        <w:rPr>
-          <w:lang w:val="en-US"/>
-        </w:rPr>
-        <w:t xml:space="preserve"> </w:t>
-      </w:r>
-      <w:proofErr w:type="spellStart"/>
-      <w:r>
-        <w:rPr>
-          <w:lang w:val="en-US"/>
-        </w:rPr>
-        <w:t>labore</w:t>
-      </w:r>
-      <w:proofErr w:type="spellEnd"/>
+        <w:t>Lorem ipsum dolor sit amet, consetetur sadipscing elitr, sed diam nonumy eirmod tempor invidunt ut labore</w:t>
+      </w:r>
       <w:r>
         <w:rPr>
           <w:lang w:val="en-US"/>
@@ -515,114 +178,8 @@
         <w:rPr>
           <w:lang w:val="en-US"/>
         </w:rPr>
-        <w:t xml:space="preserve">Stet </w:t>
-      </w:r>
-      <w:proofErr w:type="spellStart"/>
-      <w:r>
-        <w:rPr>
-          <w:lang w:val="en-US"/>
-        </w:rPr>
-        <w:t>clita</w:t>
-      </w:r>
-      <w:proofErr w:type="spellEnd"/>
-      <w:r>
-        <w:rPr>
-          <w:lang w:val="en-US"/>
-        </w:rPr>
-        <w:t xml:space="preserve"> </w:t>
-      </w:r>
-      <w:proofErr w:type="spellStart"/>
-      <w:r>
-        <w:rPr>
-          <w:lang w:val="en-US"/>
-        </w:rPr>
-        <w:t>kasd</w:t>
-      </w:r>
-      <w:proofErr w:type="spellEnd"/>
-      <w:r>
-        <w:rPr>
-          <w:lang w:val="en-US"/>
-        </w:rPr>
-        <w:t xml:space="preserve"> </w:t>
-      </w:r>
-      <w:proofErr w:type="spellStart"/>
-      <w:r>
-        <w:rPr>
-          <w:lang w:val="en-US"/>
-        </w:rPr>
-        <w:t>gubergren</w:t>
-      </w:r>
-      <w:proofErr w:type="spellEnd"/>
-      <w:r>
-        <w:rPr>
-          <w:lang w:val="en-US"/>
-        </w:rPr>
-        <w:t xml:space="preserve">, no sea </w:t>
-      </w:r>
-      <w:proofErr w:type="spellStart"/>
-      <w:r>
-        <w:rPr>
-          <w:lang w:val="en-US"/>
-        </w:rPr>
-        <w:t>takimata</w:t>
-      </w:r>
-      <w:proofErr w:type="spellEnd"/>
-      <w:r>
-        <w:rPr>
-          <w:lang w:val="en-US"/>
-        </w:rPr>
-        <w:t xml:space="preserve"> </w:t>
-      </w:r>
-      <w:proofErr w:type="spellStart"/>
-      <w:r>
-        <w:rPr>
-          <w:lang w:val="en-US"/>
-        </w:rPr>
-        <w:t>sanctus</w:t>
-      </w:r>
-      <w:proofErr w:type="spellEnd"/>
-      <w:r>
-        <w:rPr>
-          <w:lang w:val="en-US"/>
-        </w:rPr>
-        <w:t xml:space="preserve"> </w:t>
-      </w:r>
-      <w:proofErr w:type="spellStart"/>
-      <w:r>
-        <w:rPr>
-          <w:lang w:val="en-US"/>
-        </w:rPr>
-        <w:t>est</w:t>
-      </w:r>
-      <w:proofErr w:type="spellEnd"/>
-      <w:r>
-        <w:rPr>
-          <w:lang w:val="en-US"/>
-        </w:rPr>
-        <w:t xml:space="preserve"> Lorem ipsum dolor sit </w:t>
-      </w:r>
-      <w:proofErr w:type="spellStart"/>
-      <w:r>
-        <w:rPr>
-          <w:lang w:val="en-US"/>
-        </w:rPr>
-        <w:t>amet</w:t>
-      </w:r>
-      <w:proofErr w:type="spellEnd"/>
-      <w:r>
-        <w:rPr>
-          <w:lang w:val="en-US"/>
-        </w:rPr>
-        <w:t xml:space="preserve">. Lorem ipsum dolor sit </w:t>
-      </w:r>
-      <w:proofErr w:type="spellStart"/>
-      <w:r>
-        <w:rPr>
-          <w:lang w:val="en-US"/>
-        </w:rPr>
-        <w:t>amet</w:t>
-      </w:r>
-      <w:proofErr w:type="spellEnd"/>
+        <w:t>Stet clita kasd gubergren, no sea takimata sanctus est Lorem ipsum dolor sit amet. Lorem ipsum dolor sit amet</w:t>
+      </w:r>
       <w:r>
         <w:rPr>
           <w:lang w:val="en-US"/>

</xml_diff>

<commit_message>
Now using a custom docx parser to parse bold and italics text
</commit_message>
<xml_diff>
--- a/tests/files/test.docx
+++ b/tests/files/test.docx
@@ -26,83 +26,111 @@
         </w:rPr>
         <w:t>&gt;</w:t>
       </w:r>
-    </w:p>
-    <w:p>
-      <w:pPr>
-        <w:rPr>
-          <w:lang w:val="en-US"/>
-        </w:rPr>
-      </w:pPr>
-      <w:r>
-        <w:rPr>
-          <w:lang w:val="en-US"/>
-        </w:rPr>
-        <w:t>Lorem ipsum dolor sit amet, consetetur sadipscing elitr, sed diam nonumy eirmod tempor invidunt ut labore</w:t>
-      </w:r>
-      <w:r>
-        <w:rPr>
-          <w:lang w:val="en-US"/>
-        </w:rPr>
-        <w:t>.</w:t>
-      </w:r>
-    </w:p>
-    <w:p>
-      <w:pPr>
-        <w:rPr>
-          <w:lang w:val="en-US"/>
-        </w:rPr>
-      </w:pPr>
-      <w:r>
-        <w:rPr>
-          <w:lang w:val="en-US"/>
-        </w:rPr>
-        <w:t>Stet clita kasd gubergren, no sea takimata sanctus est Lorem ipsum dolor sit amet. Lorem ipsum dolor sit amet</w:t>
-      </w:r>
-      <w:r>
-        <w:rPr>
-          <w:lang w:val="en-US"/>
-        </w:rPr>
-        <w:t>.</w:t>
-      </w:r>
-    </w:p>
-    <w:p>
-      <w:pPr>
-        <w:rPr>
-          <w:lang w:val="en-US"/>
-        </w:rPr>
-      </w:pPr>
-      <w:r>
-        <w:rPr>
-          <w:lang w:val="en-US"/>
-        </w:rPr>
-        <w:t>\VAR{p[</w:t>
-      </w:r>
-      <w:r>
-        <w:rPr>
-          <w:lang w:val="en-US"/>
-        </w:rPr>
-        <w:t>"</w:t>
-      </w:r>
-      <w:r>
-        <w:rPr>
-          <w:lang w:val="en-US"/>
-        </w:rPr>
-        <w:t>test</w:t>
-      </w:r>
-      <w:r>
-        <w:rPr>
-          <w:lang w:val="en-US"/>
-        </w:rPr>
-        <w:t>"</w:t>
-      </w:r>
-      <w:r>
-        <w:rPr>
-          <w:lang w:val="en-US"/>
-        </w:rPr>
-        <w:t>]}</w:t>
-      </w:r>
       <w:bookmarkStart w:id="0" w:name="_GoBack"/>
       <w:bookmarkEnd w:id="0"/>
+    </w:p>
+    <w:p>
+      <w:pPr>
+        <w:rPr>
+          <w:lang w:val="en-US"/>
+        </w:rPr>
+      </w:pPr>
+      <w:r>
+        <w:rPr>
+          <w:lang w:val="en-US"/>
+        </w:rPr>
+        <w:t xml:space="preserve">Lorem </w:t>
+      </w:r>
+      <w:r>
+        <w:rPr>
+          <w:b/>
+          <w:bCs/>
+          <w:lang w:val="en-US"/>
+        </w:rPr>
+        <w:t>ipsum</w:t>
+      </w:r>
+      <w:r>
+        <w:rPr>
+          <w:lang w:val="en-US"/>
+        </w:rPr>
+        <w:t xml:space="preserve"> dolor </w:t>
+      </w:r>
+      <w:r>
+        <w:rPr>
+          <w:i/>
+          <w:iCs/>
+          <w:lang w:val="en-US"/>
+        </w:rPr>
+        <w:t>sit amet</w:t>
+      </w:r>
+      <w:r>
+        <w:rPr>
+          <w:lang w:val="en-US"/>
+        </w:rPr>
+        <w:t>, consetetur sadipscing elitr, sed diam nonumy eirmod tempor invidunt ut labore</w:t>
+      </w:r>
+      <w:r>
+        <w:rPr>
+          <w:lang w:val="en-US"/>
+        </w:rPr>
+        <w:t>.</w:t>
+      </w:r>
+    </w:p>
+    <w:p>
+      <w:pPr>
+        <w:rPr>
+          <w:lang w:val="en-US"/>
+        </w:rPr>
+      </w:pPr>
+      <w:r>
+        <w:rPr>
+          <w:lang w:val="en-US"/>
+        </w:rPr>
+        <w:t>Stet clita kasd gubergren, no sea takimata sanctus est Lorem ipsum dolor sit amet. Lorem ipsum dolor sit amet</w:t>
+      </w:r>
+      <w:r>
+        <w:rPr>
+          <w:lang w:val="en-US"/>
+        </w:rPr>
+        <w:t>.</w:t>
+      </w:r>
+    </w:p>
+    <w:p>
+      <w:pPr>
+        <w:rPr>
+          <w:lang w:val="en-US"/>
+        </w:rPr>
+      </w:pPr>
+      <w:r>
+        <w:rPr>
+          <w:lang w:val="en-US"/>
+        </w:rPr>
+        <w:t>\VAR{p[</w:t>
+      </w:r>
+      <w:r>
+        <w:rPr>
+          <w:lang w:val="en-US"/>
+        </w:rPr>
+        <w:t>"</w:t>
+      </w:r>
+      <w:r>
+        <w:rPr>
+          <w:lang w:val="en-US"/>
+        </w:rPr>
+        <w:t>test</w:t>
+      </w:r>
+      <w:r>
+        <w:rPr>
+          <w:lang w:val="en-US"/>
+        </w:rPr>
+        <w:t>"</w:t>
+      </w:r>
+      <w:r>
+        <w:rPr>
+          <w:lang w:val="en-US"/>
+        </w:rPr>
+        <w:t>]}</w:t>
+      </w:r>
     </w:p>
     <w:p>
       <w:pPr>

</xml_diff>